<commit_message>
Prueba tecnica IAS Skills segundo cambio
</commit_message>
<xml_diff>
--- a/prueba tecnica.docx
+++ b/prueba tecnica.docx
@@ -1416,6 +1416,31 @@
       </w:pPr>
       <w:r>
         <w:rPr/>
+        <w:t xml:space="preserve">CREATE or REPLACE VIEW Canciones_y_duración as </w:t>
+      </w:r>
+    </w:p>
+    <w:p>
+      <w:pPr>
+        <w:pStyle w:val="Normal"/>
+        <w:bidi w:val="0"/>
+        <w:jc w:val="start"/>
+        <w:rPr/>
+      </w:pPr>
+      <w:r>
+        <w:rPr/>
+        <w:t>select canciones.titulo as titulo_cancion, canciones.duracion as duracion_cancion</w:t>
+      </w:r>
+    </w:p>
+    <w:p>
+      <w:pPr>
+        <w:pStyle w:val="Normal"/>
+        <w:bidi w:val="0"/>
+        <w:jc w:val="start"/>
+        <w:rPr/>
+      </w:pPr>
+      <w:r>
+        <w:rPr/>
+        <w:t>from canciones;</w:t>
       </w:r>
     </w:p>
     <w:p>

</xml_diff>